<commit_message>
updated ms in response to reviewer comments
</commit_message>
<xml_diff>
--- a/manuscript/manuscript.docx
+++ b/manuscript/manuscript.docx
@@ -117,27 +117,7 @@
         <w:t xml:space="preserve">(Bayham and Yoder, 2020)</w:t>
       </w:r>
       <w:r>
-        <w:t xml:space="preserve">.</w:t>
-      </w:r>
-    </w:p>
-    <w:p>
-      <w:pPr>
-        <w:pStyle w:val="BodyText"/>
-      </w:pPr>
-      <w:r>
-        <w:t xml:space="preserve">Aviation resources have been used in wildfire response since WWII</w:t>
-      </w:r>
-      <w:r>
-        <w:t xml:space="preserve"> </w:t>
-      </w:r>
-      <w:r>
-        <w:t xml:space="preserve">(Pyne, 1982)</w:t>
-      </w:r>
-      <w:r>
-        <w:t xml:space="preserve"> </w:t>
-      </w:r>
-      <w:r>
-        <w:t xml:space="preserve">when military aircraft were retrofit with equipment that would allow them to carry and drop water. Over the years, government agencies have acquired, retrofit, and maintained a fleet of airplanes and helicopters. These aircraft have been used to drop water and retardant on or in advance of the fire, deploy smoke jumpers, to gather information about the extent and intensity of the fire, and to survey damage. While aviation can provide valuable services, they are one of the most expensive resources on an active fire.</w:t>
+        <w:t xml:space="preserve">. Aircraft are one of the most visible firefighting resources and are used to drop water and retardant on or in advance of the fire, deploy smoke jumpers, to gather information about the extent and intensity of the fire, and to survey damage. While aviation can provide valuable services, they are one of the most expensive resources on an active fire.</w:t>
       </w:r>
     </w:p>
     <w:bookmarkEnd w:id="22"/>
@@ -155,7 +135,19 @@
         <w:pStyle w:val="FirstParagraph"/>
       </w:pPr>
       <w:r>
-        <w:t xml:space="preserve">Until 2004, federal agencies owned and operated a fleet of aircraft bearing the cost of maintenance. Since 2004, federal agencies have contracted some aviation resources owned by private entities</w:t>
+        <w:t xml:space="preserve">Aircraft have been used in wildfire response since WWII</w:t>
+      </w:r>
+      <w:r>
+        <w:t xml:space="preserve"> </w:t>
+      </w:r>
+      <w:r>
+        <w:t xml:space="preserve">(Pyne, 1982)</w:t>
+      </w:r>
+      <w:r>
+        <w:t xml:space="preserve"> </w:t>
+      </w:r>
+      <w:r>
+        <w:t xml:space="preserve">when military aircraft were retrofit with equipment that would allow them to carry and drop water. Over the years, government agencies have acquired, retrofit, and maintained a fleet of airplanes and helicopters, some of which were owned and others leased from private entities. While the fleet of firefighting aircraft is diverse including various sizes of helicopter, small airplanes, and modified commercial jets, much of the federal aviation fleet is now leased from private entities. The reasons for leasing aircraft include the high cost of ownership, flexibility associated with variation in fire activity throughout the year, the ability use modern aircraft without having to frequently cycle inventory</w:t>
       </w:r>
       <w:r>
         <w:t xml:space="preserve"> </w:t>
@@ -164,7 +156,15 @@
         <w:t xml:space="preserve">(Thompson et al., 2012)</w:t>
       </w:r>
       <w:r>
-        <w:t xml:space="preserve">. The contacts specify a number of safety requirements, but also a daily availability price and an hourly flight price. The two forms of contract are Exclusive Use (EXU) and Call-When-Needed (CWN). Exclusive use contracts mandate that an aircraft is exclusively available to the contracting entity (e.g., US Forest Service) for a specified number of days at a daily cost. Call-when-needed contracts are more flexible and can be activated on short notice</w:t>
+        <w:t xml:space="preserve">.</w:t>
+      </w:r>
+    </w:p>
+    <w:p>
+      <w:pPr>
+        <w:pStyle w:val="BodyText"/>
+      </w:pPr>
+      <w:r>
+        <w:t xml:space="preserve">Aviation contracts are complex legal documents, but generally include a number of safety requirements, a daily availability price, and an hourly flight price. The two forms of contract are Exclusive Use (EXU) and Call-When-Needed (CWN). Exclusive use contracts mandate that an aircraft is exclusively available to the contracting entity (e.g., US Forest Service) for a specified number of days at a daily cost. Call-when-needed contracts are more flexible and can be activated on short notice</w:t>
       </w:r>
       <w:r>
         <w:t xml:space="preserve"> </w:t>
@@ -264,7 +264,7 @@
         <w:t xml:space="preserve"> </w:t>
       </w:r>
       <w:r>
-        <w:t xml:space="preserve">suggest that given current usage patterns, the USFS could delay activating some LATs and VLATs until later in June. Call When Needed contracts could be used to handle surge capacity and unexpected increases in fire activity.</w:t>
+        <w:t xml:space="preserve">suggest that given current usage patterns, the USFS could delay activating some Large Airtankers (LAT) and Very Large Airtankers (VLAT) until later in June. Call When Needed contracts could be used to handle surge capacity and unexpected increases in fire activity.</w:t>
       </w:r>
     </w:p>
     <w:p>
@@ -441,7 +441,7 @@
         <w:t xml:space="preserve"> </w:t>
       </w:r>
       <w:r>
-        <w:t xml:space="preserve">illustrates the empirical strategy on a retardant drop on the Terek fire that burned in Wyoming in 2018. The fire is progressing south and retardant is dropped in advance of the fire. The drop is 529 meters long. The north side of the drop (A) is the pre-treatment region while the south side (B) is the post-treatment region. The control region is east of the retardant line with the north and south similarly defined as the pre (C) and post period (D)A. In this example, the fire does not progress south of the drop into region B, but it does progress into region D (post-period control area), providing some evidence that the drop prevented the spread of the fire to the south.</w:t>
+        <w:t xml:space="preserve">illustrates the empirical strategy on a retardant drop on the Terek fire that burned in Wyoming in 2018. The fire is progressing south and retardant is dropped in advance of the fire. The drop is 529 meters long. The north side of the drop (A) is the pre-treatment region while the south side (B) is the post-treatment region. The control region is east of the retardant line with the north and south similarly defined as the pre (C) and post period (D). In this example, the fire does not progress south of the drop into region B, but it does progress into region D (post-period control area), providing some evidence that the drop prevented the spread of the fire to the south.</w:t>
       </w:r>
     </w:p>
     <w:p>
@@ -1328,7 +1328,7 @@
         <w:pStyle w:val="FirstParagraph"/>
       </w:pPr>
       <w:r>
-        <w:t xml:space="preserve">A changing climate is driving longer and more intense fire seasons. There is an urgent need to reduce wildfire risk in fire-prone regions of the US. Yet, the primary method for reducing risk at the landscape level involves the costly removal of combustible fuels. Despite significant progress, the number of acres in need of treatment is very large and not expected to be treated over the next decade</w:t>
+        <w:t xml:space="preserve">A changing climate is driving longer and more intense fire seasons. There is an urgent need to reduce wildfire risk in fire-prone regions of the US. Yet, the primary method for reducing risk at the landscape level involves the costly removal of combustible fuels. Despite significant progress, the number of acres in need of fuels reduction treatment is very large and not expected to be treated over the next decade</w:t>
       </w:r>
       <w:r>
         <w:t xml:space="preserve"> </w:t>
@@ -2156,7 +2156,7 @@
               <w:pStyle w:val="ImageCaption"/>
             </w:pPr>
             <w:r>
-              <w:t xml:space="preserve">Figure 1: Trends of Extended Attack (top) and Initial Attack (middle) fires from 2007 to 2021. The points represent the median and the lines represent the interquartile range (25th to 75th percentile). The bottom panel represents the number of LATs and VLATs available by day under exclusive use contract in 2022. The initial and extended attack fire counts are compiled from historical daily situation reports posted at https://www.nifc.gov/nicc-files/sitreprt.pdf and collected using code from</w:t>
+              <w:t xml:space="preserve">Figure 1: Trends of Extended Attack (top) and Initial Attack (middle) fires from 2007 to 2021. The points represent the median and the lines represent the interquartile range (25th to 75th percentile). The bottom panel represents the number of Large Airtankers (LAT) and Very Large Airtankers (VLAT) available by day under exclusive use contract in 2022. The initial and extended attack fire counts are compiled from historical daily situation reports posted at https://www.nifc.gov/nicc-files/sitreprt.pdf and collected using code from</w:t>
             </w:r>
             <w:r>
               <w:t xml:space="preserve"> </w:t>
@@ -2438,34 +2438,13 @@
         <w:t xml:space="preserve"> </w:t>
       </w:r>
       <w:r>
-        <w:t xml:space="preserve">The Rand Corporation was asked to answer this question in 2012. They concluded that the USFS should make more and better use of</w:t>
-      </w:r>
-      <w:r>
-        <w:t xml:space="preserve"> </w:t>
-      </w:r>
-      <w:r>
-        <w:t xml:space="preserve">“</w:t>
-      </w:r>
-      <w:r>
-        <w:t xml:space="preserve">scooper</w:t>
-      </w:r>
-      <w:r>
-        <w:t xml:space="preserve">”</w:t>
-      </w:r>
-      <w:r>
-        <w:t xml:space="preserve"> </w:t>
-      </w:r>
-      <w:r>
-        <w:t xml:space="preserve">aircraft that are capable of refilling water tanks by flying over water bodies. The results of this report were largely dismissed by leaders in the firefighting community for making heroic assumptions about the ability of scoopers</w:t>
+        <w:t xml:space="preserve">In 2012, the Rand Corporation was asked to answer the related question: what is the optimal composition of aircraft?</w:t>
       </w:r>
       <w:r>
         <w:t xml:space="preserve"> </w:t>
       </w:r>
       <w:r>
         <w:t xml:space="preserve">(Keating et al., 2012)</w:t>
-      </w:r>
-      <w:r>
-        <w:t xml:space="preserve">.</w:t>
       </w:r>
     </w:p>
   </w:footnote>

</xml_diff>